<commit_message>
changed way of running service from periodic to triggered
</commit_message>
<xml_diff>
--- a/doc/HomeSafe.docx
+++ b/doc/HomeSafe.docx
@@ -53,7 +53,7 @@
       </w:r>
       <w:r>
         <w:rPr/>
-        <w:t>. This application notifies automatically when a person reached a certain programmed place. It doesn’t spy on a  person’s movements, it  just sends a notification and then gets deactivated. So it works similarly to your alarm clock as you are woken up, it stops bothering you. This is very first version of the application and I am keeping thinking to add more and more features and actually opening  a series of personal safety applications.</w:t>
+        <w:t>. This application notifies automatically when a person reached a certain place. It doesn’t spy on a  person’s movements, it  just sends a notification and then gets deactivated. So it works similarly to your alarm clock as you are woken up, it stops bothering you. This is very first version of the application and I am keeping thinking to add more and more features and actually opening  a series of personal safety applications.</w:t>
       </w:r>
     </w:p>
     <w:p>
@@ -137,7 +137,15 @@
       </w:pPr>
       <w:r>
         <w:rPr/>
-        <w:t xml:space="preserve">Recently Google pulled some applications from the Play store, because the applications do some malicious activities. HomeSafe fall to the category as well. Therefore I decided to publish the application sources to prove that nothing is wrong with the application. </w:t>
+        <w:t xml:space="preserve">Recently Google pulled some applications from the Play store, because the applications do some malicious activities. HomeSafe fall to the category as well. Therefore I decided to publish the application sources to prove that nothing is wrong </w:t>
+      </w:r>
+      <w:r>
+        <w:rPr/>
+        <w:t>is there</w:t>
+      </w:r>
+      <w:r>
+        <w:rPr/>
+        <w:t xml:space="preserve">. </w:t>
       </w:r>
       <w:r>
         <w:rPr/>
@@ -146,31 +154,40 @@
     </w:p>
     <w:p>
       <w:pPr>
-        <w:pStyle w:val="Normal"/>
-        <w:rPr/>
-      </w:pPr>
-      <w:r>
-        <w:rPr/>
+        <w:pStyle w:val="Heading1"/>
+        <w:rPr/>
+      </w:pPr>
+      <w:r>
+        <w:rPr/>
+        <w:t>Benefits</w:t>
       </w:r>
     </w:p>
     <w:p>
       <w:pPr>
-        <w:pStyle w:val="Heading1"/>
-        <w:rPr/>
-      </w:pPr>
-      <w:r>
-        <w:rPr/>
-        <w:t>Benefits</w:t>
+        <w:pStyle w:val="Normal"/>
+        <w:rPr/>
+      </w:pPr>
+      <w:r>
+        <w:rPr/>
+        <w:t xml:space="preserve">Since HomeSafe is an open source application, you can start improving it. There is a features list I want to see in the application. </w:t>
+      </w:r>
+      <w:r>
+        <w:rPr/>
+        <w:t>Feel free to share your list.</w:t>
       </w:r>
     </w:p>
     <w:p>
       <w:pPr>
         <w:pStyle w:val="Normal"/>
-        <w:rPr/>
-      </w:pPr>
-      <w:r>
-        <w:rPr/>
-        <w:t>Since HomeSafe is an open source application, you can start improving it. There is a features list I want to see in the application.</w:t>
+        <w:numPr>
+          <w:ilvl w:val="0"/>
+          <w:numId w:val="4"/>
+        </w:numPr>
+        <w:rPr/>
+      </w:pPr>
+      <w:r>
+        <w:rPr/>
+        <w:t>Schedule tracking: you do not need to activate a tracking, it will happen automatically accordingly a schedule</w:t>
       </w:r>
     </w:p>
     <w:p>
@@ -492,6 +509,125 @@
       <w:rPr/>
     </w:lvl>
   </w:abstractNum>
+  <w:abstractNum w:abstractNumId="4">
+    <w:lvl w:ilvl="0">
+      <w:start w:val="1"/>
+      <w:numFmt w:val="decimal"/>
+      <w:lvlText w:val="%1."/>
+      <w:lvlJc w:val="left"/>
+      <w:pPr>
+        <w:tabs>
+          <w:tab w:val="num" w:pos="720"/>
+        </w:tabs>
+        <w:ind w:left="720" w:hanging="360"/>
+      </w:pPr>
+      <w:rPr/>
+    </w:lvl>
+    <w:lvl w:ilvl="1">
+      <w:start w:val="1"/>
+      <w:numFmt w:val="decimal"/>
+      <w:lvlText w:val="%2."/>
+      <w:lvlJc w:val="left"/>
+      <w:pPr>
+        <w:tabs>
+          <w:tab w:val="num" w:pos="1080"/>
+        </w:tabs>
+        <w:ind w:left="1080" w:hanging="360"/>
+      </w:pPr>
+      <w:rPr/>
+    </w:lvl>
+    <w:lvl w:ilvl="2">
+      <w:start w:val="1"/>
+      <w:numFmt w:val="decimal"/>
+      <w:lvlText w:val="%3."/>
+      <w:lvlJc w:val="left"/>
+      <w:pPr>
+        <w:tabs>
+          <w:tab w:val="num" w:pos="1440"/>
+        </w:tabs>
+        <w:ind w:left="1440" w:hanging="360"/>
+      </w:pPr>
+      <w:rPr/>
+    </w:lvl>
+    <w:lvl w:ilvl="3">
+      <w:start w:val="1"/>
+      <w:numFmt w:val="decimal"/>
+      <w:lvlText w:val="%4."/>
+      <w:lvlJc w:val="left"/>
+      <w:pPr>
+        <w:tabs>
+          <w:tab w:val="num" w:pos="1800"/>
+        </w:tabs>
+        <w:ind w:left="1800" w:hanging="360"/>
+      </w:pPr>
+      <w:rPr/>
+    </w:lvl>
+    <w:lvl w:ilvl="4">
+      <w:start w:val="1"/>
+      <w:numFmt w:val="decimal"/>
+      <w:lvlText w:val="%5."/>
+      <w:lvlJc w:val="left"/>
+      <w:pPr>
+        <w:tabs>
+          <w:tab w:val="num" w:pos="2160"/>
+        </w:tabs>
+        <w:ind w:left="2160" w:hanging="360"/>
+      </w:pPr>
+      <w:rPr/>
+    </w:lvl>
+    <w:lvl w:ilvl="5">
+      <w:start w:val="1"/>
+      <w:numFmt w:val="decimal"/>
+      <w:lvlText w:val="%6."/>
+      <w:lvlJc w:val="left"/>
+      <w:pPr>
+        <w:tabs>
+          <w:tab w:val="num" w:pos="2520"/>
+        </w:tabs>
+        <w:ind w:left="2520" w:hanging="360"/>
+      </w:pPr>
+      <w:rPr/>
+    </w:lvl>
+    <w:lvl w:ilvl="6">
+      <w:start w:val="1"/>
+      <w:numFmt w:val="decimal"/>
+      <w:lvlText w:val="%7."/>
+      <w:lvlJc w:val="left"/>
+      <w:pPr>
+        <w:tabs>
+          <w:tab w:val="num" w:pos="2880"/>
+        </w:tabs>
+        <w:ind w:left="2880" w:hanging="360"/>
+      </w:pPr>
+      <w:rPr/>
+    </w:lvl>
+    <w:lvl w:ilvl="7">
+      <w:start w:val="1"/>
+      <w:numFmt w:val="decimal"/>
+      <w:lvlText w:val="%8."/>
+      <w:lvlJc w:val="left"/>
+      <w:pPr>
+        <w:tabs>
+          <w:tab w:val="num" w:pos="3240"/>
+        </w:tabs>
+        <w:ind w:left="3240" w:hanging="360"/>
+      </w:pPr>
+      <w:rPr/>
+    </w:lvl>
+    <w:lvl w:ilvl="8">
+      <w:start w:val="1"/>
+      <w:numFmt w:val="decimal"/>
+      <w:lvlText w:val="%9."/>
+      <w:lvlJc w:val="left"/>
+      <w:pPr>
+        <w:tabs>
+          <w:tab w:val="num" w:pos="3600"/>
+        </w:tabs>
+        <w:ind w:left="3600" w:hanging="360"/>
+      </w:pPr>
+      <w:rPr/>
+    </w:lvl>
+  </w:abstractNum>
   <w:num w:numId="1">
     <w:abstractNumId w:val="1"/>
   </w:num>
@@ -500,6 +636,9 @@
   </w:num>
   <w:num w:numId="3">
     <w:abstractNumId w:val="3"/>
+  </w:num>
+  <w:num w:numId="4">
+    <w:abstractNumId w:val="4"/>
   </w:num>
 </w:numbering>
 </file>

</xml_diff>